<commit_message>
nice! go ahead and push it up; goal is to understand every line of code in here
</commit_message>
<xml_diff>
--- a/_articles/literary-history/apparatus-and-cut.docx
+++ b/_articles/literary-history/apparatus-and-cut.docx
@@ -223,15 +223,33 @@
         <w:pStyle w:val="BodyText"/>
       </w:pPr>
       <w:r>
-        <w:t xml:space="preserve">Keep styling to separate CSS sheet (for image widths, etc.).</w:t>
+        <w:t xml:space="preserve">Keep styling to separate CSS sheet (for image widths, etc.). Here is a test of a line that should surely overflow. But hopefully it is capped in a nice way.</w:t>
       </w:r>
     </w:p>
     <w:p>
       <w:pPr>
         <w:pStyle w:val="Heading2"/>
       </w:pPr>
-      <w:bookmarkStart w:id="24" w:name="works-cited"/>
+      <w:bookmarkStart w:id="24" w:name="context"/>
       <w:bookmarkEnd w:id="24"/>
+      <w:r>
+        <w:t xml:space="preserve">Context</w:t>
+      </w:r>
+    </w:p>
+    <w:p>
+      <w:pPr>
+        <w:pStyle w:val="FirstParagraph"/>
+      </w:pPr>
+      <w:r>
+        <w:t xml:space="preserve">A second section.</w:t>
+      </w:r>
+    </w:p>
+    <w:p>
+      <w:pPr>
+        <w:pStyle w:val="Heading2"/>
+      </w:pPr>
+      <w:bookmarkStart w:id="25" w:name="works-cited"/>
+      <w:bookmarkEnd w:id="25"/>
       <w:r>
         <w:t xml:space="preserve">Works Cited</w:t>
       </w:r>
@@ -383,7 +401,7 @@
     </w:lvl>
   </w:abstractNum>
   <w:abstractNum w:abstractNumId="990">
-    <w:nsid w:val="4e6b201e"/>
+    <w:nsid w:val="ed85e04b"/>
     <w:multiLevelType w:val="multilevel"/>
     <w:lvl w:ilvl="0">
       <w:numFmt w:val="bullet"/>

</xml_diff>

<commit_message>
ok forget numbering, pmla doesn't do it TOC takes care of it
</commit_message>
<xml_diff>
--- a/_articles/literary-history/apparatus-and-cut.docx
+++ b/_articles/literary-history/apparatus-and-cut.docx
@@ -120,10 +120,10 @@
       <w:pPr>
         <w:pStyle w:val="Heading2"/>
       </w:pPr>
-      <w:bookmarkStart w:id="21" w:name="introduction"/>
+      <w:bookmarkStart w:id="21" w:name="intro"/>
       <w:bookmarkEnd w:id="21"/>
       <w:r>
-        <w:t xml:space="preserve">Introduction</w:t>
+        <w:t xml:space="preserve">Intro</w:t>
       </w:r>
     </w:p>
     <w:p>
@@ -401,7 +401,7 @@
     </w:lvl>
   </w:abstractNum>
   <w:abstractNum w:abstractNumId="990">
-    <w:nsid w:val="bae941b8"/>
+    <w:nsid w:val="6e50d834"/>
     <w:multiLevelType w:val="multilevel"/>
     <w:lvl w:ilvl="0">
       <w:numFmt w:val="bullet"/>

</xml_diff>